<commit_message>
learn about how caches and callbacks can cause memory leaks
</commit_message>
<xml_diff>
--- a/programming-proficiency/effective-java/eliminating-obsolete-object-references.docx
+++ b/programming-proficiency/effective-java/eliminating-obsolete-object-references.docx
@@ -1006,7 +1006,1104 @@
         <w:t>always beneficial to detect programming errors as quickly as possible.</w:t>
       </w:r>
     </w:p>
+    <w:p>
+      <w:pPr>
+        <w:pStyle w:val="NoSpacing"/>
+      </w:pPr>
+    </w:p>
+    <w:p>
+      <w:pPr>
+        <w:pStyle w:val="NoSpacing"/>
+      </w:pPr>
+      <w:r>
+        <w:t>When programmers are first stung by this problem, they may overcompensate</w:t>
+      </w:r>
+      <w:r>
+        <w:t xml:space="preserve"> </w:t>
+      </w:r>
+      <w:r>
+        <w:t>by nulling out every object reference as soon as the program is finished using it.</w:t>
+      </w:r>
+    </w:p>
+    <w:p>
+      <w:pPr>
+        <w:pStyle w:val="NoSpacing"/>
+      </w:pPr>
+      <w:r>
+        <w:t>This is neither necessary nor desirable; it clutters up the program unnecessarily.</w:t>
+      </w:r>
+    </w:p>
+    <w:p>
+      <w:pPr>
+        <w:pStyle w:val="NoSpacing"/>
+        <w:rPr>
+          <w:rFonts w:ascii="LiberationSerif-Bold" w:hAnsi="LiberationSerif-Bold" w:cs="LiberationSerif-Bold"/>
+          <w:b/>
+          <w:bCs/>
+        </w:rPr>
+      </w:pPr>
+      <w:r>
+        <w:rPr>
+          <w:rFonts w:ascii="LiberationSerif-Bold" w:hAnsi="LiberationSerif-Bold" w:cs="LiberationSerif-Bold"/>
+          <w:b/>
+          <w:bCs/>
+        </w:rPr>
+        <w:t>Nulling out object references should be the exception rather than the norm.</w:t>
+      </w:r>
+    </w:p>
+    <w:p>
+      <w:pPr>
+        <w:pStyle w:val="NoSpacing"/>
+        <w:rPr>
+          <w:rFonts w:ascii="LiberationSerif-Bold" w:hAnsi="LiberationSerif-Bold" w:cs="LiberationSerif-Bold"/>
+          <w:b/>
+          <w:bCs/>
+        </w:rPr>
+      </w:pPr>
+    </w:p>
+    <w:p>
+      <w:pPr>
+        <w:pStyle w:val="NoSpacing"/>
+        <w:rPr>
+          <w:b/>
+          <w:bCs/>
+        </w:rPr>
+      </w:pPr>
+      <w:r>
+        <w:rPr>
+          <w:b/>
+          <w:bCs/>
+          <w:highlight w:val="yellow"/>
+        </w:rPr>
+        <w:t>The best way to eliminate an obsolete reference is to let the variable that</w:t>
+      </w:r>
+      <w:r>
+        <w:rPr>
+          <w:b/>
+          <w:bCs/>
+          <w:highlight w:val="yellow"/>
+        </w:rPr>
+        <w:t xml:space="preserve"> </w:t>
+      </w:r>
+      <w:r>
+        <w:rPr>
+          <w:b/>
+          <w:bCs/>
+          <w:highlight w:val="yellow"/>
+        </w:rPr>
+        <w:t>contained the reference fall out of scope.</w:t>
+      </w:r>
+      <w:r>
+        <w:rPr>
+          <w:highlight w:val="yellow"/>
+        </w:rPr>
+        <w:t xml:space="preserve"> </w:t>
+      </w:r>
+      <w:r>
+        <w:rPr>
+          <w:b/>
+          <w:bCs/>
+          <w:highlight w:val="yellow"/>
+        </w:rPr>
+        <w:t>This occurs naturally if you define each</w:t>
+      </w:r>
+      <w:r>
+        <w:rPr>
+          <w:b/>
+          <w:bCs/>
+          <w:highlight w:val="yellow"/>
+        </w:rPr>
+        <w:t xml:space="preserve"> </w:t>
+      </w:r>
+      <w:r>
+        <w:rPr>
+          <w:b/>
+          <w:bCs/>
+          <w:highlight w:val="yellow"/>
+        </w:rPr>
+        <w:t>variable in the narrowest possible scope</w:t>
+      </w:r>
+      <w:r>
+        <w:rPr>
+          <w:sz w:val="20"/>
+          <w:szCs w:val="20"/>
+        </w:rPr>
+        <w:t>(</w:t>
+      </w:r>
+      <w:r>
+        <w:rPr>
+          <w:color w:val="0070C0"/>
+          <w:sz w:val="20"/>
+          <w:szCs w:val="20"/>
+        </w:rPr>
+        <w:t>Item 57</w:t>
+      </w:r>
+      <w:r>
+        <w:rPr>
+          <w:sz w:val="20"/>
+          <w:szCs w:val="20"/>
+        </w:rPr>
+        <w:t>)</w:t>
+      </w:r>
+    </w:p>
     <w:p/>
+    <w:p>
+      <w:r>
+        <w:t>Let’s talk about when to be worried about memory leaks happening and how to prevent them</w:t>
+      </w:r>
+      <w:r>
+        <w:t>.</w:t>
+      </w:r>
+    </w:p>
+    <w:p>
+      <w:pPr>
+        <w:pStyle w:val="Heading1"/>
+      </w:pPr>
+      <w:r>
+        <w:lastRenderedPageBreak/>
+        <w:t>What Causes Memory Leaks</w:t>
+      </w:r>
+      <w:r>
+        <w:t xml:space="preserve"> and How to Prevent them</w:t>
+      </w:r>
+      <w:r>
+        <w:t>?</w:t>
+      </w:r>
+    </w:p>
+    <w:p>
+      <w:pPr>
+        <w:pStyle w:val="Heading2"/>
+      </w:pPr>
+      <w:r>
+        <w:t>When a Class Manages Its Own Memory</w:t>
+      </w:r>
+    </w:p>
+    <w:p>
+      <w:pPr>
+        <w:pStyle w:val="NoSpacing"/>
+      </w:pPr>
+      <w:r>
+        <w:rPr>
+          <w:b/>
+          <w:bCs/>
+        </w:rPr>
+        <w:t>So</w:t>
+      </w:r>
+      <w:r>
+        <w:rPr>
+          <w:b/>
+          <w:bCs/>
+        </w:rPr>
+        <w:t>,</w:t>
+      </w:r>
+      <w:r>
+        <w:rPr>
+          <w:b/>
+          <w:bCs/>
+        </w:rPr>
+        <w:t xml:space="preserve"> when should you null out a reference? What aspect of the </w:t>
+      </w:r>
+      <w:r>
+        <w:rPr>
+          <w:rFonts w:ascii="LiberationMono" w:hAnsi="LiberationMono" w:cs="LiberationMono"/>
+          <w:b/>
+          <w:bCs/>
+        </w:rPr>
+        <w:t xml:space="preserve">Stack </w:t>
+      </w:r>
+      <w:r>
+        <w:rPr>
+          <w:b/>
+          <w:bCs/>
+        </w:rPr>
+        <w:t>class</w:t>
+      </w:r>
+      <w:r>
+        <w:rPr>
+          <w:b/>
+          <w:bCs/>
+        </w:rPr>
+        <w:t xml:space="preserve"> </w:t>
+      </w:r>
+      <w:r>
+        <w:rPr>
+          <w:b/>
+          <w:bCs/>
+        </w:rPr>
+        <w:t>makes it susceptible to memory leaks?</w:t>
+      </w:r>
+    </w:p>
+    <w:p>
+      <w:pPr>
+        <w:pStyle w:val="NoSpacing"/>
+      </w:pPr>
+    </w:p>
+    <w:p>
+      <w:pPr>
+        <w:pStyle w:val="NoSpacing"/>
+      </w:pPr>
+      <w:r>
+        <w:rPr>
+          <w:highlight w:val="yellow"/>
+        </w:rPr>
+        <w:t xml:space="preserve">Simply put, it </w:t>
+      </w:r>
+      <w:r>
+        <w:rPr>
+          <w:rFonts w:ascii="LiberationSerif-Italic" w:hAnsi="LiberationSerif-Italic" w:cs="LiberationSerif-Italic"/>
+          <w:i/>
+          <w:iCs/>
+          <w:highlight w:val="yellow"/>
+        </w:rPr>
+        <w:t>manages its own memory</w:t>
+      </w:r>
+      <w:r>
+        <w:rPr>
+          <w:highlight w:val="yellow"/>
+        </w:rPr>
+        <w:t>.</w:t>
+      </w:r>
+    </w:p>
+    <w:p>
+      <w:pPr>
+        <w:pStyle w:val="NoSpacing"/>
+      </w:pPr>
+      <w:r>
+        <w:t xml:space="preserve">The </w:t>
+      </w:r>
+      <w:r>
+        <w:rPr>
+          <w:rFonts w:ascii="LiberationSerif-Italic" w:hAnsi="LiberationSerif-Italic" w:cs="LiberationSerif-Italic"/>
+          <w:i/>
+          <w:iCs/>
+        </w:rPr>
+        <w:t xml:space="preserve">storage pool </w:t>
+      </w:r>
+      <w:r>
+        <w:t xml:space="preserve">consists of the elements of the </w:t>
+      </w:r>
+      <w:r>
+        <w:rPr>
+          <w:rFonts w:ascii="LiberationMono" w:hAnsi="LiberationMono" w:cs="LiberationMono"/>
+        </w:rPr>
+        <w:t xml:space="preserve">elements </w:t>
+      </w:r>
+      <w:r>
+        <w:t>array (the object</w:t>
+      </w:r>
+      <w:r>
+        <w:t xml:space="preserve"> reference cells, not the objects themselves). The elements in the active portion of</w:t>
+      </w:r>
+      <w:r>
+        <w:t xml:space="preserve"> </w:t>
+      </w:r>
+      <w:r>
+        <w:t xml:space="preserve">the array (as defined earlier) are </w:t>
+      </w:r>
+      <w:r>
+        <w:rPr>
+          <w:rFonts w:ascii="LiberationSerif-Italic" w:hAnsi="LiberationSerif-Italic" w:cs="LiberationSerif-Italic"/>
+          <w:i/>
+          <w:iCs/>
+        </w:rPr>
+        <w:t>allocated</w:t>
+      </w:r>
+      <w:r>
+        <w:t>, and those in the remainder of the</w:t>
+      </w:r>
+      <w:r>
+        <w:t xml:space="preserve"> </w:t>
+      </w:r>
+      <w:r>
+        <w:t xml:space="preserve">array are </w:t>
+      </w:r>
+      <w:r>
+        <w:rPr>
+          <w:rFonts w:ascii="LiberationSerif-Italic" w:hAnsi="LiberationSerif-Italic" w:cs="LiberationSerif-Italic"/>
+          <w:i/>
+          <w:iCs/>
+        </w:rPr>
+        <w:t>free</w:t>
+      </w:r>
+      <w:r>
+        <w:t>.</w:t>
+      </w:r>
+    </w:p>
+    <w:p>
+      <w:pPr>
+        <w:pStyle w:val="NoSpacing"/>
+      </w:pPr>
+    </w:p>
+    <w:p>
+      <w:pPr>
+        <w:pStyle w:val="NoSpacing"/>
+        <w:rPr>
+          <w:b/>
+          <w:bCs/>
+        </w:rPr>
+      </w:pPr>
+      <w:r>
+        <w:rPr>
+          <w:b/>
+          <w:bCs/>
+        </w:rPr>
+        <w:t>The garbage collector has no way of knowing this; to the garbage</w:t>
+      </w:r>
+      <w:r>
+        <w:rPr>
+          <w:b/>
+          <w:bCs/>
+        </w:rPr>
+        <w:t xml:space="preserve"> </w:t>
+      </w:r>
+      <w:r>
+        <w:rPr>
+          <w:b/>
+          <w:bCs/>
+        </w:rPr>
+        <w:t xml:space="preserve">collector, all of the object references in the </w:t>
+      </w:r>
+      <w:r>
+        <w:rPr>
+          <w:rFonts w:ascii="LiberationMono" w:hAnsi="LiberationMono" w:cs="LiberationMono"/>
+          <w:b/>
+          <w:bCs/>
+        </w:rPr>
+        <w:t xml:space="preserve">elements </w:t>
+      </w:r>
+      <w:r>
+        <w:rPr>
+          <w:b/>
+          <w:bCs/>
+        </w:rPr>
+        <w:t>array are equally valid.</w:t>
+      </w:r>
+    </w:p>
+    <w:p>
+      <w:pPr>
+        <w:pStyle w:val="NoSpacing"/>
+      </w:pPr>
+      <w:r>
+        <w:t>Only the programmer knows that the inactive portion of the array is unimportant.</w:t>
+      </w:r>
+    </w:p>
+    <w:p>
+      <w:pPr>
+        <w:pStyle w:val="NoSpacing"/>
+        <w:rPr>
+          <w:b/>
+          <w:bCs/>
+        </w:rPr>
+      </w:pPr>
+      <w:r>
+        <w:t xml:space="preserve">The programmer effectively </w:t>
+      </w:r>
+      <w:r>
+        <w:rPr>
+          <w:b/>
+          <w:bCs/>
+        </w:rPr>
+        <w:t>communicates this fact to the garbage collector by</w:t>
+      </w:r>
+      <w:r>
+        <w:rPr>
+          <w:b/>
+          <w:bCs/>
+        </w:rPr>
+        <w:t xml:space="preserve"> </w:t>
+      </w:r>
+      <w:r>
+        <w:rPr>
+          <w:b/>
+          <w:bCs/>
+        </w:rPr>
+        <w:t>manually</w:t>
+      </w:r>
+      <w:r>
+        <w:rPr>
+          <w:b/>
+          <w:bCs/>
+        </w:rPr>
+        <w:t xml:space="preserve"> </w:t>
+      </w:r>
+      <w:r>
+        <w:rPr>
+          <w:b/>
+          <w:bCs/>
+        </w:rPr>
+        <w:t>nulling out array elements as soon as they become part of the inactive</w:t>
+      </w:r>
+      <w:r>
+        <w:rPr>
+          <w:b/>
+          <w:bCs/>
+        </w:rPr>
+        <w:t xml:space="preserve"> </w:t>
+      </w:r>
+      <w:r>
+        <w:rPr>
+          <w:b/>
+          <w:bCs/>
+        </w:rPr>
+        <w:t>portion.</w:t>
+      </w:r>
+    </w:p>
+    <w:p>
+      <w:pPr>
+        <w:pStyle w:val="NoSpacing"/>
+        <w:rPr>
+          <w:b/>
+          <w:bCs/>
+        </w:rPr>
+      </w:pPr>
+    </w:p>
+    <w:p>
+      <w:pPr>
+        <w:pStyle w:val="NoSpacing"/>
+        <w:rPr>
+          <w:b/>
+          <w:bCs/>
+        </w:rPr>
+      </w:pPr>
+      <w:r>
+        <w:rPr>
+          <w:b/>
+          <w:bCs/>
+        </w:rPr>
+        <w:t xml:space="preserve">Generally speaking, whenever a class manages its own memory, the programmer should be alert for memory leaks. Whenever an element is freed, any object references contained in the element should be </w:t>
+      </w:r>
+      <w:proofErr w:type="spellStart"/>
+      <w:r>
+        <w:rPr>
+          <w:b/>
+          <w:bCs/>
+        </w:rPr>
+        <w:t>nulled</w:t>
+      </w:r>
+      <w:proofErr w:type="spellEnd"/>
+      <w:r>
+        <w:rPr>
+          <w:b/>
+          <w:bCs/>
+        </w:rPr>
+        <w:t xml:space="preserve"> out.</w:t>
+      </w:r>
+    </w:p>
+    <w:p>
+      <w:pPr>
+        <w:pStyle w:val="Heading2"/>
+      </w:pPr>
+      <w:r>
+        <w:t>Caches</w:t>
+      </w:r>
+    </w:p>
+    <w:p>
+      <w:pPr>
+        <w:pStyle w:val="NoSpacing"/>
+      </w:pPr>
+      <w:r>
+        <w:t>Another common source of memory leaks is caches. Once you put an object</w:t>
+      </w:r>
+      <w:r>
+        <w:t xml:space="preserve"> </w:t>
+      </w:r>
+      <w:r>
+        <w:t>reference into a cache, it</w:t>
+      </w:r>
+      <w:r>
+        <w:t>’</w:t>
+      </w:r>
+      <w:r>
+        <w:t>s easy to forget that it</w:t>
+      </w:r>
+      <w:r>
+        <w:t>’</w:t>
+      </w:r>
+      <w:r>
+        <w:t>s there and leave it in the cache</w:t>
+      </w:r>
+      <w:r>
+        <w:t xml:space="preserve"> </w:t>
+      </w:r>
+      <w:r>
+        <w:t>long after it becomes irrelevant.</w:t>
+      </w:r>
+    </w:p>
+    <w:p>
+      <w:pPr>
+        <w:pStyle w:val="NoSpacing"/>
+      </w:pPr>
+      <w:r>
+        <w:t>There are several solutions to this problem</w:t>
+      </w:r>
+      <w:r>
+        <w:t>:</w:t>
+      </w:r>
+    </w:p>
+    <w:p>
+      <w:pPr>
+        <w:pStyle w:val="NoSpacing"/>
+      </w:pPr>
+    </w:p>
+    <w:p>
+      <w:pPr>
+        <w:pStyle w:val="NoSpacing"/>
+        <w:numPr>
+          <w:ilvl w:val="0"/>
+          <w:numId w:val="34"/>
+        </w:numPr>
+      </w:pPr>
+      <w:r>
+        <w:t>If</w:t>
+      </w:r>
+      <w:r>
+        <w:t xml:space="preserve"> </w:t>
+      </w:r>
+      <w:r>
+        <w:t>you</w:t>
+      </w:r>
+      <w:r>
+        <w:t>’</w:t>
+      </w:r>
+      <w:r>
+        <w:t>re lucky enough to implement a cache for which an entry is relevant exactly</w:t>
+      </w:r>
+      <w:r>
+        <w:t xml:space="preserve"> </w:t>
+      </w:r>
+      <w:r>
+        <w:t>so long as there are references to its key outside of the cache, represent the cache</w:t>
+      </w:r>
+      <w:r>
+        <w:t xml:space="preserve"> </w:t>
+      </w:r>
+      <w:r>
+        <w:t xml:space="preserve">as a </w:t>
+      </w:r>
+      <w:r>
+        <w:rPr>
+          <w:rStyle w:val="code-snippetChar"/>
+          <w:b/>
+          <w:bCs/>
+        </w:rPr>
+        <w:t>WeakHashMap</w:t>
+      </w:r>
+      <w:r>
+        <w:t>; entries will be removed automatically after they become</w:t>
+      </w:r>
+      <w:r>
+        <w:t xml:space="preserve"> </w:t>
+      </w:r>
+      <w:r>
+        <w:t xml:space="preserve">obsolete. </w:t>
+      </w:r>
+    </w:p>
+    <w:p>
+      <w:pPr>
+        <w:pStyle w:val="NoSpacing"/>
+        <w:ind w:left="720"/>
+      </w:pPr>
+    </w:p>
+    <w:p>
+      <w:pPr>
+        <w:pStyle w:val="NoSpacing"/>
+        <w:rPr>
+          <w:b/>
+          <w:bCs/>
+        </w:rPr>
+      </w:pPr>
+      <w:r>
+        <w:rPr>
+          <w:b/>
+          <w:bCs/>
+        </w:rPr>
+        <w:t>Remember that WeakHashMap is useful only if the desired lifetime of</w:t>
+      </w:r>
+      <w:r>
+        <w:rPr>
+          <w:b/>
+          <w:bCs/>
+        </w:rPr>
+        <w:t xml:space="preserve"> </w:t>
+      </w:r>
+      <w:r>
+        <w:rPr>
+          <w:b/>
+          <w:bCs/>
+        </w:rPr>
+        <w:t>cache entries is determined by external references to the key, not the value.</w:t>
+      </w:r>
+    </w:p>
+    <w:p>
+      <w:pPr>
+        <w:pStyle w:val="NoSpacing"/>
+      </w:pPr>
+    </w:p>
+    <w:p>
+      <w:pPr>
+        <w:pStyle w:val="NoSpacing"/>
+        <w:numPr>
+          <w:ilvl w:val="0"/>
+          <w:numId w:val="34"/>
+        </w:numPr>
+        <w:rPr>
+          <w:b/>
+          <w:bCs/>
+        </w:rPr>
+      </w:pPr>
+      <w:r>
+        <w:rPr>
+          <w:highlight w:val="yellow"/>
+        </w:rPr>
+        <w:t>More commonly, the useful lifetime of a cache entry is less well defined</w:t>
+      </w:r>
+      <w:r>
+        <w:t>, with</w:t>
+      </w:r>
+      <w:r>
+        <w:t xml:space="preserve"> </w:t>
+      </w:r>
+      <w:r>
+        <w:t xml:space="preserve">entries becoming less valuable over time. Under these circumstances, </w:t>
+      </w:r>
+      <w:r>
+        <w:rPr>
+          <w:b/>
+          <w:bCs/>
+        </w:rPr>
+        <w:t>the cache</w:t>
+      </w:r>
+      <w:r>
+        <w:rPr>
+          <w:b/>
+          <w:bCs/>
+        </w:rPr>
+        <w:t xml:space="preserve"> </w:t>
+      </w:r>
+      <w:r>
+        <w:rPr>
+          <w:b/>
+          <w:bCs/>
+        </w:rPr>
+        <w:t>should occasionally be cleansed of entries that have fallen into disuse.</w:t>
+      </w:r>
+    </w:p>
+    <w:p>
+      <w:pPr>
+        <w:pStyle w:val="NoSpacing"/>
+        <w:ind w:left="720"/>
+      </w:pPr>
+      <w:r>
+        <w:t>This can</w:t>
+      </w:r>
+      <w:r>
+        <w:t xml:space="preserve"> </w:t>
+      </w:r>
+      <w:r>
+        <w:t>be done by</w:t>
+      </w:r>
+      <w:r>
+        <w:t>:</w:t>
+      </w:r>
+    </w:p>
+    <w:p>
+      <w:pPr>
+        <w:pStyle w:val="NoSpacing"/>
+        <w:numPr>
+          <w:ilvl w:val="1"/>
+          <w:numId w:val="34"/>
+        </w:numPr>
+      </w:pPr>
+      <w:r>
+        <w:t>a background thread (perhaps a</w:t>
+      </w:r>
+      <w:r>
+        <w:t xml:space="preserve"> </w:t>
+      </w:r>
+      <w:r>
+        <w:rPr>
+          <w:rStyle w:val="code-snippetChar"/>
+          <w:b/>
+          <w:bCs/>
+        </w:rPr>
+        <w:t>ScheduledThreadPoolExecutor</w:t>
+      </w:r>
+      <w:r>
+        <w:t>)</w:t>
+      </w:r>
+    </w:p>
+    <w:p>
+      <w:pPr>
+        <w:pStyle w:val="NoSpacing"/>
+        <w:numPr>
+          <w:ilvl w:val="1"/>
+          <w:numId w:val="34"/>
+        </w:numPr>
+      </w:pPr>
+      <w:r>
+        <w:t>or as a side effect of adding new</w:t>
+      </w:r>
+      <w:r>
+        <w:t xml:space="preserve"> </w:t>
+      </w:r>
+      <w:r>
+        <w:t xml:space="preserve">entries to the cache. The </w:t>
+      </w:r>
+      <w:r>
+        <w:rPr>
+          <w:rStyle w:val="code-snippetChar"/>
+          <w:b/>
+          <w:bCs/>
+        </w:rPr>
+        <w:t>LinkedHashMap</w:t>
+      </w:r>
+      <w:r>
+        <w:t xml:space="preserve"> class facilitates the latter approach</w:t>
+      </w:r>
+      <w:r>
+        <w:t xml:space="preserve"> </w:t>
+      </w:r>
+      <w:r>
+        <w:t xml:space="preserve">with its </w:t>
+      </w:r>
+      <w:r>
+        <w:rPr>
+          <w:rStyle w:val="code-snippetChar"/>
+          <w:b/>
+          <w:bCs/>
+        </w:rPr>
+        <w:t>removeEldestEntry</w:t>
+      </w:r>
+      <w:r>
+        <w:t xml:space="preserve"> method.</w:t>
+      </w:r>
+    </w:p>
+    <w:p>
+      <w:pPr>
+        <w:pStyle w:val="NoSpacing"/>
+        <w:ind w:left="360"/>
+      </w:pPr>
+    </w:p>
+    <w:p>
+      <w:pPr>
+        <w:rPr>
+          <w:b/>
+          <w:bCs/>
+          <w:color w:val="FF0000"/>
+        </w:rPr>
+      </w:pPr>
+      <w:r>
+        <w:rPr>
+          <w:b/>
+          <w:bCs/>
+          <w:color w:val="FF0000"/>
+        </w:rPr>
+        <w:t>For more sophisticated caches, you</w:t>
+      </w:r>
+      <w:r>
+        <w:rPr>
+          <w:b/>
+          <w:bCs/>
+          <w:color w:val="FF0000"/>
+        </w:rPr>
+        <w:t xml:space="preserve"> </w:t>
+      </w:r>
+      <w:r>
+        <w:rPr>
+          <w:b/>
+          <w:bCs/>
+          <w:color w:val="FF0000"/>
+        </w:rPr>
+        <w:t xml:space="preserve">may need to use </w:t>
+      </w:r>
+      <w:r>
+        <w:rPr>
+          <w:rStyle w:val="code-snippetChar"/>
+          <w:b/>
+          <w:bCs/>
+          <w:color w:val="FF0000"/>
+        </w:rPr>
+        <w:t>java.lang.ref</w:t>
+      </w:r>
+      <w:r>
+        <w:rPr>
+          <w:b/>
+          <w:bCs/>
+          <w:color w:val="FF0000"/>
+        </w:rPr>
+        <w:t xml:space="preserve"> directly.</w:t>
+      </w:r>
+    </w:p>
+    <w:p>
+      <w:pPr>
+        <w:pStyle w:val="Heading2"/>
+      </w:pPr>
+      <w:r>
+        <w:t>Listeners and Other Call</w:t>
+      </w:r>
+      <w:r>
+        <w:t>b</w:t>
+      </w:r>
+      <w:r>
+        <w:t>acks</w:t>
+      </w:r>
+    </w:p>
+    <w:p>
+      <w:pPr>
+        <w:pStyle w:val="NoSpacing"/>
+      </w:pPr>
+      <w:r>
+        <w:t>If you implement an API where clients register callbacks but don</w:t>
+      </w:r>
+      <w:r>
+        <w:t>’</w:t>
+      </w:r>
+      <w:r>
+        <w:t>t deregister</w:t>
+      </w:r>
+    </w:p>
+    <w:p>
+      <w:pPr>
+        <w:pStyle w:val="NoSpacing"/>
+      </w:pPr>
+      <w:r>
+        <w:t>them explicitly, they will accumulate unless you take some action.</w:t>
+      </w:r>
+    </w:p>
+    <w:p>
+      <w:pPr>
+        <w:pStyle w:val="NoSpacing"/>
+      </w:pPr>
+      <w:r>
+        <w:lastRenderedPageBreak/>
+        <w:t>One way to</w:t>
+      </w:r>
+      <w:r>
+        <w:t xml:space="preserve"> </w:t>
+      </w:r>
+      <w:r>
+        <w:t xml:space="preserve">ensure that callbacks are garbage collected promptly is to store only </w:t>
+      </w:r>
+      <w:r>
+        <w:rPr>
+          <w:rStyle w:val="code-snippetChar"/>
+        </w:rPr>
+        <w:t>weakreference</w:t>
+      </w:r>
+      <w:r>
+        <w:t>s</w:t>
+      </w:r>
+      <w:r>
+        <w:rPr>
+          <w:rFonts w:ascii="LiberationSerif-Italic" w:hAnsi="LiberationSerif-Italic" w:cs="LiberationSerif-Italic"/>
+          <w:i/>
+          <w:iCs/>
+        </w:rPr>
+        <w:t xml:space="preserve"> </w:t>
+      </w:r>
+      <w:r>
+        <w:t>to them, for instance, by storing them only as keys in a</w:t>
+      </w:r>
+      <w:r>
+        <w:t xml:space="preserve"> </w:t>
+      </w:r>
+      <w:r>
+        <w:rPr>
+          <w:rFonts w:ascii="LiberationMono" w:hAnsi="LiberationMono" w:cs="LiberationMono"/>
+        </w:rPr>
+        <w:t>WeakHashMap</w:t>
+      </w:r>
+      <w:r>
+        <w:t>.</w:t>
+      </w:r>
+    </w:p>
+    <w:p>
+      <w:pPr>
+        <w:pStyle w:val="NoSpacing"/>
+      </w:pPr>
+    </w:p>
+    <w:p>
+      <w:pPr>
+        <w:pStyle w:val="NoSpacing"/>
+        <w:rPr>
+          <w:color w:val="FF0000"/>
+        </w:rPr>
+      </w:pPr>
+      <w:r>
+        <w:t xml:space="preserve">I add: </w:t>
+      </w:r>
+      <w:r>
+        <w:rPr>
+          <w:i/>
+          <w:iCs/>
+        </w:rPr>
+        <w:t>or maybe just use a list of weak ref</w:t>
+      </w:r>
+      <w:r>
+        <w:rPr>
+          <w:i/>
+          <w:iCs/>
+        </w:rPr>
+        <w:t>e</w:t>
+      </w:r>
+      <w:r>
+        <w:rPr>
+          <w:i/>
+          <w:iCs/>
+        </w:rPr>
+        <w:t xml:space="preserve">rences to them? </w:t>
+      </w:r>
+      <w:r>
+        <w:rPr>
+          <w:i/>
+          <w:iCs/>
+          <w:color w:val="FF0000"/>
+        </w:rPr>
+        <w:t xml:space="preserve">Anyways </w:t>
+      </w:r>
+      <w:r>
+        <w:rPr>
+          <w:i/>
+          <w:iCs/>
+          <w:color w:val="FF0000"/>
+        </w:rPr>
+        <w:t>Can you think of a real world scenario where this</w:t>
+      </w:r>
+      <w:r>
+        <w:rPr>
+          <w:i/>
+          <w:iCs/>
+          <w:color w:val="FF0000"/>
+        </w:rPr>
+        <w:t xml:space="preserve"> item</w:t>
+      </w:r>
+      <w:r>
+        <w:rPr>
+          <w:i/>
+          <w:iCs/>
+          <w:color w:val="FF0000"/>
+        </w:rPr>
+        <w:t xml:space="preserve"> (1.3)</w:t>
+      </w:r>
+      <w:r>
+        <w:rPr>
+          <w:i/>
+          <w:iCs/>
+          <w:color w:val="FF0000"/>
+        </w:rPr>
+        <w:t xml:space="preserve"> can be useful?</w:t>
+      </w:r>
+    </w:p>
+    <w:p>
+      <w:pPr>
+        <w:pStyle w:val="NoSpacing"/>
+      </w:pPr>
+    </w:p>
+    <w:p>
+      <w:pPr>
+        <w:pStyle w:val="NoSpacing"/>
+      </w:pPr>
+    </w:p>
+    <w:p>
+      <w:pPr>
+        <w:pStyle w:val="NoSpacing"/>
+      </w:pPr>
+    </w:p>
+    <w:p>
+      <w:pPr>
+        <w:pStyle w:val="NoSpacing"/>
+      </w:pPr>
+      <w:r>
+        <w:t>Because memory leaks typically do not manifest themselves as obvious</w:t>
+      </w:r>
+      <w:r>
+        <w:t xml:space="preserve"> </w:t>
+      </w:r>
+      <w:r>
+        <w:t>failures, they may remain present in a system for years.</w:t>
+      </w:r>
+    </w:p>
+    <w:p>
+      <w:pPr>
+        <w:pStyle w:val="NoSpacing"/>
+      </w:pPr>
+    </w:p>
+    <w:p>
+      <w:pPr>
+        <w:pStyle w:val="NoSpacing"/>
+      </w:pPr>
+      <w:r>
+        <w:t>They are typically</w:t>
+      </w:r>
+      <w:r>
+        <w:t xml:space="preserve"> </w:t>
+      </w:r>
+      <w:r>
+        <w:t>discovered only as a result of</w:t>
+      </w:r>
+      <w:r>
+        <w:t>:</w:t>
+      </w:r>
+    </w:p>
+    <w:p>
+      <w:pPr>
+        <w:pStyle w:val="NoSpacing"/>
+        <w:numPr>
+          <w:ilvl w:val="0"/>
+          <w:numId w:val="34"/>
+        </w:numPr>
+      </w:pPr>
+      <w:r>
+        <w:t>careful code inspection</w:t>
+      </w:r>
+    </w:p>
+    <w:p>
+      <w:pPr>
+        <w:pStyle w:val="NoSpacing"/>
+        <w:numPr>
+          <w:ilvl w:val="0"/>
+          <w:numId w:val="34"/>
+        </w:numPr>
+      </w:pPr>
+      <w:r>
+        <w:t>or with the aid of a</w:t>
+      </w:r>
+      <w:r>
+        <w:t xml:space="preserve"> </w:t>
+      </w:r>
+      <w:r>
+        <w:t xml:space="preserve">debugging tool known as a </w:t>
+      </w:r>
+      <w:r>
+        <w:rPr>
+          <w:rFonts w:ascii="LiberationSerif-Italic" w:hAnsi="LiberationSerif-Italic" w:cs="LiberationSerif-Italic"/>
+          <w:i/>
+          <w:iCs/>
+        </w:rPr>
+        <w:t>heap profiler</w:t>
+      </w:r>
+      <w:r>
+        <w:t>.</w:t>
+      </w:r>
+    </w:p>
+    <w:p/>
+    <w:p>
+      <w:r>
+        <w:t>Therefore, it is very desirable to learn</w:t>
+      </w:r>
+      <w:r>
+        <w:t xml:space="preserve"> </w:t>
+      </w:r>
+      <w:r>
+        <w:t>to anticipate problems like this before they occur and prevent them from</w:t>
+      </w:r>
+      <w:r>
+        <w:t xml:space="preserve"> </w:t>
+      </w:r>
+      <w:r>
+        <w:t>happening.</w:t>
+      </w:r>
+    </w:p>
     <w:p/>
     <w:sectPr>
       <w:pgSz w:w="12240" w:h="15840"/>
@@ -2432,6 +3529,119 @@
     </w:lvl>
   </w:abstractNum>
   <w:abstractNum w:abstractNumId="20" w15:restartNumberingAfterBreak="0">
+    <w:nsid w:val="29671DC8"/>
+    <w:multiLevelType w:val="hybridMultilevel"/>
+    <w:tmpl w:val="F722588A"/>
+    <w:lvl w:ilvl="0" w:tplc="04090001">
+      <w:start w:val="1"/>
+      <w:numFmt w:val="bullet"/>
+      <w:lvlText w:val=""/>
+      <w:lvlJc w:val="left"/>
+      <w:pPr>
+        <w:ind w:left="720" w:hanging="360"/>
+      </w:pPr>
+      <w:rPr>
+        <w:rFonts w:ascii="Symbol" w:hAnsi="Symbol" w:hint="default"/>
+      </w:rPr>
+    </w:lvl>
+    <w:lvl w:ilvl="1" w:tplc="04090003">
+      <w:start w:val="1"/>
+      <w:numFmt w:val="bullet"/>
+      <w:lvlText w:val="o"/>
+      <w:lvlJc w:val="left"/>
+      <w:pPr>
+        <w:ind w:left="1440" w:hanging="360"/>
+      </w:pPr>
+      <w:rPr>
+        <w:rFonts w:ascii="Courier New" w:hAnsi="Courier New" w:cs="Courier New" w:hint="default"/>
+      </w:rPr>
+    </w:lvl>
+    <w:lvl w:ilvl="2" w:tplc="04090005" w:tentative="1">
+      <w:start w:val="1"/>
+      <w:numFmt w:val="bullet"/>
+      <w:lvlText w:val=""/>
+      <w:lvlJc w:val="left"/>
+      <w:pPr>
+        <w:ind w:left="2160" w:hanging="360"/>
+      </w:pPr>
+      <w:rPr>
+        <w:rFonts w:ascii="Wingdings" w:hAnsi="Wingdings" w:hint="default"/>
+      </w:rPr>
+    </w:lvl>
+    <w:lvl w:ilvl="3" w:tplc="04090001" w:tentative="1">
+      <w:start w:val="1"/>
+      <w:numFmt w:val="bullet"/>
+      <w:lvlText w:val=""/>
+      <w:lvlJc w:val="left"/>
+      <w:pPr>
+        <w:ind w:left="2880" w:hanging="360"/>
+      </w:pPr>
+      <w:rPr>
+        <w:rFonts w:ascii="Symbol" w:hAnsi="Symbol" w:hint="default"/>
+      </w:rPr>
+    </w:lvl>
+    <w:lvl w:ilvl="4" w:tplc="04090003" w:tentative="1">
+      <w:start w:val="1"/>
+      <w:numFmt w:val="bullet"/>
+      <w:lvlText w:val="o"/>
+      <w:lvlJc w:val="left"/>
+      <w:pPr>
+        <w:ind w:left="3600" w:hanging="360"/>
+      </w:pPr>
+      <w:rPr>
+        <w:rFonts w:ascii="Courier New" w:hAnsi="Courier New" w:cs="Courier New" w:hint="default"/>
+      </w:rPr>
+    </w:lvl>
+    <w:lvl w:ilvl="5" w:tplc="04090005" w:tentative="1">
+      <w:start w:val="1"/>
+      <w:numFmt w:val="bullet"/>
+      <w:lvlText w:val=""/>
+      <w:lvlJc w:val="left"/>
+      <w:pPr>
+        <w:ind w:left="4320" w:hanging="360"/>
+      </w:pPr>
+      <w:rPr>
+        <w:rFonts w:ascii="Wingdings" w:hAnsi="Wingdings" w:hint="default"/>
+      </w:rPr>
+    </w:lvl>
+    <w:lvl w:ilvl="6" w:tplc="04090001" w:tentative="1">
+      <w:start w:val="1"/>
+      <w:numFmt w:val="bullet"/>
+      <w:lvlText w:val=""/>
+      <w:lvlJc w:val="left"/>
+      <w:pPr>
+        <w:ind w:left="5040" w:hanging="360"/>
+      </w:pPr>
+      <w:rPr>
+        <w:rFonts w:ascii="Symbol" w:hAnsi="Symbol" w:hint="default"/>
+      </w:rPr>
+    </w:lvl>
+    <w:lvl w:ilvl="7" w:tplc="04090003" w:tentative="1">
+      <w:start w:val="1"/>
+      <w:numFmt w:val="bullet"/>
+      <w:lvlText w:val="o"/>
+      <w:lvlJc w:val="left"/>
+      <w:pPr>
+        <w:ind w:left="5760" w:hanging="360"/>
+      </w:pPr>
+      <w:rPr>
+        <w:rFonts w:ascii="Courier New" w:hAnsi="Courier New" w:cs="Courier New" w:hint="default"/>
+      </w:rPr>
+    </w:lvl>
+    <w:lvl w:ilvl="8" w:tplc="04090005" w:tentative="1">
+      <w:start w:val="1"/>
+      <w:numFmt w:val="bullet"/>
+      <w:lvlText w:val=""/>
+      <w:lvlJc w:val="left"/>
+      <w:pPr>
+        <w:ind w:left="6480" w:hanging="360"/>
+      </w:pPr>
+      <w:rPr>
+        <w:rFonts w:ascii="Wingdings" w:hAnsi="Wingdings" w:hint="default"/>
+      </w:rPr>
+    </w:lvl>
+  </w:abstractNum>
+  <w:abstractNum w:abstractNumId="21" w15:restartNumberingAfterBreak="0">
     <w:nsid w:val="2CD47A1B"/>
     <w:multiLevelType w:val="multilevel"/>
     <w:tmpl w:val="AA866742"/>
@@ -2547,7 +3757,7 @@
       </w:rPr>
     </w:lvl>
   </w:abstractNum>
-  <w:abstractNum w:abstractNumId="21" w15:restartNumberingAfterBreak="0">
+  <w:abstractNum w:abstractNumId="22" w15:restartNumberingAfterBreak="0">
     <w:nsid w:val="37711FA7"/>
     <w:multiLevelType w:val="hybridMultilevel"/>
     <w:tmpl w:val="22FEDA86"/>
@@ -2633,7 +3843,7 @@
       </w:pPr>
     </w:lvl>
   </w:abstractNum>
-  <w:abstractNum w:abstractNumId="22" w15:restartNumberingAfterBreak="0">
+  <w:abstractNum w:abstractNumId="23" w15:restartNumberingAfterBreak="0">
     <w:nsid w:val="3B4E58F9"/>
     <w:multiLevelType w:val="hybridMultilevel"/>
     <w:tmpl w:val="A8F8C774"/>
@@ -2746,7 +3956,7 @@
       </w:rPr>
     </w:lvl>
   </w:abstractNum>
-  <w:abstractNum w:abstractNumId="23" w15:restartNumberingAfterBreak="0">
+  <w:abstractNum w:abstractNumId="24" w15:restartNumberingAfterBreak="0">
     <w:nsid w:val="45934EC6"/>
     <w:multiLevelType w:val="hybridMultilevel"/>
     <w:tmpl w:val="855CA17C"/>
@@ -2859,7 +4069,7 @@
       </w:rPr>
     </w:lvl>
   </w:abstractNum>
-  <w:abstractNum w:abstractNumId="24" w15:restartNumberingAfterBreak="0">
+  <w:abstractNum w:abstractNumId="25" w15:restartNumberingAfterBreak="0">
     <w:nsid w:val="470B27A6"/>
     <w:multiLevelType w:val="hybridMultilevel"/>
     <w:tmpl w:val="4134FE34"/>
@@ -2972,7 +4182,7 @@
       </w:rPr>
     </w:lvl>
   </w:abstractNum>
-  <w:abstractNum w:abstractNumId="25" w15:restartNumberingAfterBreak="0">
+  <w:abstractNum w:abstractNumId="26" w15:restartNumberingAfterBreak="0">
     <w:nsid w:val="4A100835"/>
     <w:multiLevelType w:val="hybridMultilevel"/>
     <w:tmpl w:val="2D381DF6"/>
@@ -3085,7 +4295,7 @@
       </w:rPr>
     </w:lvl>
   </w:abstractNum>
-  <w:abstractNum w:abstractNumId="26" w15:restartNumberingAfterBreak="0">
+  <w:abstractNum w:abstractNumId="27" w15:restartNumberingAfterBreak="0">
     <w:nsid w:val="4E8E5943"/>
     <w:multiLevelType w:val="hybridMultilevel"/>
     <w:tmpl w:val="440A9ED2"/>
@@ -3198,7 +4408,7 @@
       </w:rPr>
     </w:lvl>
   </w:abstractNum>
-  <w:abstractNum w:abstractNumId="27" w15:restartNumberingAfterBreak="0">
+  <w:abstractNum w:abstractNumId="28" w15:restartNumberingAfterBreak="0">
     <w:nsid w:val="50D534E8"/>
     <w:multiLevelType w:val="hybridMultilevel"/>
     <w:tmpl w:val="60307286"/>
@@ -3311,7 +4521,7 @@
       </w:rPr>
     </w:lvl>
   </w:abstractNum>
-  <w:abstractNum w:abstractNumId="28" w15:restartNumberingAfterBreak="0">
+  <w:abstractNum w:abstractNumId="29" w15:restartNumberingAfterBreak="0">
     <w:nsid w:val="5F2C6ED4"/>
     <w:multiLevelType w:val="hybridMultilevel"/>
     <w:tmpl w:val="13588A10"/>
@@ -3424,7 +4634,7 @@
       </w:rPr>
     </w:lvl>
   </w:abstractNum>
-  <w:abstractNum w:abstractNumId="29" w15:restartNumberingAfterBreak="0">
+  <w:abstractNum w:abstractNumId="30" w15:restartNumberingAfterBreak="0">
     <w:nsid w:val="6C831FCA"/>
     <w:multiLevelType w:val="hybridMultilevel"/>
     <w:tmpl w:val="18DAB074"/>
@@ -3513,7 +4723,7 @@
       </w:pPr>
     </w:lvl>
   </w:abstractNum>
-  <w:abstractNum w:abstractNumId="30" w15:restartNumberingAfterBreak="0">
+  <w:abstractNum w:abstractNumId="31" w15:restartNumberingAfterBreak="0">
     <w:nsid w:val="73554DEE"/>
     <w:multiLevelType w:val="hybridMultilevel"/>
     <w:tmpl w:val="E3B6833E"/>
@@ -3626,7 +4836,7 @@
       </w:rPr>
     </w:lvl>
   </w:abstractNum>
-  <w:abstractNum w:abstractNumId="31" w15:restartNumberingAfterBreak="0">
+  <w:abstractNum w:abstractNumId="32" w15:restartNumberingAfterBreak="0">
     <w:nsid w:val="73BC4502"/>
     <w:multiLevelType w:val="hybridMultilevel"/>
     <w:tmpl w:val="329E6890"/>
@@ -3739,7 +4949,7 @@
       </w:rPr>
     </w:lvl>
   </w:abstractNum>
-  <w:abstractNum w:abstractNumId="32" w15:restartNumberingAfterBreak="0">
+  <w:abstractNum w:abstractNumId="33" w15:restartNumberingAfterBreak="0">
     <w:nsid w:val="78CB4BDE"/>
     <w:multiLevelType w:val="hybridMultilevel"/>
     <w:tmpl w:val="A5401418"/>
@@ -3880,13 +5090,13 @@
     <w:abstractNumId w:val="0"/>
   </w:num>
   <w:num w:numId="10">
-    <w:abstractNumId w:val="20"/>
+    <w:abstractNumId w:val="21"/>
   </w:num>
   <w:num w:numId="11">
-    <w:abstractNumId w:val="24"/>
+    <w:abstractNumId w:val="25"/>
   </w:num>
   <w:num w:numId="12">
-    <w:abstractNumId w:val="21"/>
+    <w:abstractNumId w:val="22"/>
   </w:num>
   <w:num w:numId="13">
     <w:abstractNumId w:val="12"/>
@@ -3895,7 +5105,7 @@
     <w:abstractNumId w:val="10"/>
   </w:num>
   <w:num w:numId="15">
-    <w:abstractNumId w:val="25"/>
+    <w:abstractNumId w:val="26"/>
   </w:num>
   <w:num w:numId="16">
     <w:abstractNumId w:val="9"/>
@@ -3904,13 +5114,13 @@
     <w:abstractNumId w:val="18"/>
   </w:num>
   <w:num w:numId="18">
-    <w:abstractNumId w:val="30"/>
+    <w:abstractNumId w:val="31"/>
   </w:num>
   <w:num w:numId="19">
-    <w:abstractNumId w:val="31"/>
+    <w:abstractNumId w:val="32"/>
   </w:num>
   <w:num w:numId="20">
-    <w:abstractNumId w:val="32"/>
+    <w:abstractNumId w:val="33"/>
   </w:num>
   <w:num w:numId="21">
     <w:abstractNumId w:val="11"/>
@@ -3922,7 +5132,7 @@
     <w:abstractNumId w:val="15"/>
   </w:num>
   <w:num w:numId="24">
-    <w:abstractNumId w:val="27"/>
+    <w:abstractNumId w:val="28"/>
   </w:num>
   <w:num w:numId="25">
     <w:abstractNumId w:val="14"/>
@@ -3934,22 +5144,25 @@
     <w:abstractNumId w:val="19"/>
   </w:num>
   <w:num w:numId="28">
-    <w:abstractNumId w:val="22"/>
+    <w:abstractNumId w:val="23"/>
   </w:num>
   <w:num w:numId="29">
     <w:abstractNumId w:val="17"/>
   </w:num>
   <w:num w:numId="30">
-    <w:abstractNumId w:val="23"/>
+    <w:abstractNumId w:val="24"/>
   </w:num>
   <w:num w:numId="31">
+    <w:abstractNumId w:val="30"/>
+  </w:num>
+  <w:num w:numId="32">
     <w:abstractNumId w:val="29"/>
   </w:num>
-  <w:num w:numId="32">
-    <w:abstractNumId w:val="28"/>
+  <w:num w:numId="33">
+    <w:abstractNumId w:val="27"/>
   </w:num>
-  <w:num w:numId="33">
-    <w:abstractNumId w:val="26"/>
+  <w:num w:numId="34">
+    <w:abstractNumId w:val="20"/>
   </w:num>
 </w:numbering>
 </file>
@@ -4575,7 +5788,6 @@
   <w:style w:type="character" w:default="1" w:styleId="DefaultParagraphFont">
     <w:name w:val="Default Paragraph Font"/>
     <w:uiPriority w:val="1"/>
-    <w:semiHidden/>
     <w:unhideWhenUsed/>
   </w:style>
   <w:style w:type="table" w:default="1" w:styleId="TableNormal">

</xml_diff>